<commit_message>
Dodati entiteti za sve tabele iz baze podataka i mapiranja za Student i Predmet
</commit_message>
<xml_diff>
--- a/SBP-faza2-18764-18966/SBP-projekat-relacioni-prepravljen.docx
+++ b/SBP-faza2-18764-18966/SBP-projekat-relacioni-prepravljen.docx
@@ -236,8 +236,8 @@
         </w:tblCellMar>
       </w:tblPr>
       <w:tblGrid>
-        <w:gridCol w:w="330"/>
-        <w:gridCol w:w="771"/>
+        <w:gridCol w:w="329"/>
+        <w:gridCol w:w="772"/>
         <w:gridCol w:w="1172"/>
         <w:gridCol w:w="1423"/>
         <w:gridCol w:w="917"/>
@@ -247,7 +247,7 @@
         <w:trPr/>
         <w:tc>
           <w:tcPr>
-            <w:tcW w:w="330" w:type="dxa"/>
+            <w:tcW w:w="329" w:type="dxa"/>
             <w:tcBorders>
               <w:top w:val="single" w:sz="4" w:space="0" w:color="000000"/>
               <w:left w:val="single" w:sz="4" w:space="0" w:color="000000"/>
@@ -279,7 +279,7 @@
         </w:tc>
         <w:tc>
           <w:tcPr>
-            <w:tcW w:w="771" w:type="dxa"/>
+            <w:tcW w:w="772" w:type="dxa"/>
             <w:tcBorders>
               <w:top w:val="single" w:sz="4" w:space="0" w:color="000000"/>
               <w:left w:val="single" w:sz="4" w:space="0" w:color="000000"/>
@@ -707,7 +707,7 @@
         <w:gridCol w:w="2339"/>
         <w:gridCol w:w="1375"/>
         <w:gridCol w:w="1517"/>
-        <w:gridCol w:w="1889"/>
+        <w:gridCol w:w="1890"/>
       </w:tblGrid>
       <w:tr>
         <w:trPr/>
@@ -917,7 +917,7 @@
         </w:tc>
         <w:tc>
           <w:tcPr>
-            <w:tcW w:w="1889" w:type="dxa"/>
+            <w:tcW w:w="1890" w:type="dxa"/>
             <w:tcBorders>
               <w:top w:val="single" w:sz="4" w:space="0" w:color="000000"/>
               <w:left w:val="single" w:sz="4" w:space="0" w:color="000000"/>
@@ -1172,11 +1172,52 @@
         </w:tc>
         <w:tc>
           <w:tcPr>
-            <w:tcW w:w="1889" w:type="dxa"/>
+            <w:tcW w:w="1890" w:type="dxa"/>
             <w:tcBorders>
               <w:left w:val="single" w:sz="4" w:space="0" w:color="000000"/>
               <w:bottom w:val="single" w:sz="4" w:space="0" w:color="000000"/>
               <w:right w:val="single" w:sz="4" w:space="0" w:color="000000"/>
+            </w:tcBorders>
+          </w:tcPr>
+          <w:p>
+            <w:pPr>
+              <w:pStyle w:val="TableContents"/>
+              <w:jc w:val="left"/>
+              <w:rPr>
+                <w:i/>
+                <w:i/>
+                <w:iCs/>
+              </w:rPr>
+            </w:pPr>
+            <w:r>
+              <w:rPr>
+                <w:b w:val="false"/>
+                <w:bCs w:val="false"/>
+                <w:i/>
+                <w:iCs/>
+                <w:strike w:val="false"/>
+                <w:dstrike w:val="false"/>
+                <w:outline w:val="false"/>
+                <w:shadow w:val="false"/>
+                <w:color w:val="000000"/>
+                <w:sz w:val="24"/>
+                <w:szCs w:val="24"/>
+                <w:u w:val="none"/>
+                <w:lang w:val="zxx" w:eastAsia="zxx" w:bidi="zxx"/>
+              </w:rPr>
+              <w:t>Id_predmeta</w:t>
+            </w:r>
+          </w:p>
+        </w:tc>
+      </w:tr>
+      <w:tr>
+        <w:trPr/>
+        <w:tc>
+          <w:tcPr>
+            <w:tcW w:w="2517" w:type="dxa"/>
+            <w:tcBorders>
+              <w:left w:val="single" w:sz="4" w:space="0" w:color="000000"/>
+              <w:bottom w:val="single" w:sz="4" w:space="0" w:color="000000"/>
             </w:tcBorders>
           </w:tcPr>
           <w:p>
@@ -1217,16 +1258,13 @@
                 <w:u w:val="none"/>
                 <w:lang w:val="zxx" w:eastAsia="zxx" w:bidi="zxx"/>
               </w:rPr>
-              <w:t>Id_predmeta</w:t>
-            </w:r>
-          </w:p>
-        </w:tc>
-      </w:tr>
-      <w:tr>
-        <w:trPr/>
-        <w:tc>
-          <w:tcPr>
-            <w:tcW w:w="2517" w:type="dxa"/>
+              <w:t>Tip_projekta</w:t>
+            </w:r>
+          </w:p>
+        </w:tc>
+        <w:tc>
+          <w:tcPr>
+            <w:tcW w:w="2339" w:type="dxa"/>
             <w:tcBorders>
               <w:left w:val="single" w:sz="4" w:space="0" w:color="000000"/>
               <w:bottom w:val="single" w:sz="4" w:space="0" w:color="000000"/>
@@ -1270,13 +1308,12 @@
                 <w:u w:val="none"/>
                 <w:lang w:val="zxx" w:eastAsia="zxx" w:bidi="zxx"/>
               </w:rPr>
-              <w:t>Tip_projekta</w:t>
-            </w:r>
-          </w:p>
-        </w:tc>
-        <w:tc>
-          <w:tcPr>
-            <w:tcW w:w="2339" w:type="dxa"/>
+            </w:r>
+          </w:p>
+        </w:tc>
+        <w:tc>
+          <w:tcPr>
+            <w:tcW w:w="1375" w:type="dxa"/>
             <w:tcBorders>
               <w:left w:val="single" w:sz="4" w:space="0" w:color="000000"/>
               <w:bottom w:val="single" w:sz="4" w:space="0" w:color="000000"/>
@@ -1325,7 +1362,7 @@
         </w:tc>
         <w:tc>
           <w:tcPr>
-            <w:tcW w:w="1375" w:type="dxa"/>
+            <w:tcW w:w="1517" w:type="dxa"/>
             <w:tcBorders>
               <w:left w:val="single" w:sz="4" w:space="0" w:color="000000"/>
               <w:bottom w:val="single" w:sz="4" w:space="0" w:color="000000"/>
@@ -1374,56 +1411,7 @@
         </w:tc>
         <w:tc>
           <w:tcPr>
-            <w:tcW w:w="1517" w:type="dxa"/>
-            <w:tcBorders>
-              <w:left w:val="single" w:sz="4" w:space="0" w:color="000000"/>
-              <w:bottom w:val="single" w:sz="4" w:space="0" w:color="000000"/>
-            </w:tcBorders>
-          </w:tcPr>
-          <w:p>
-            <w:pPr>
-              <w:pStyle w:val="TableContents"/>
-              <w:jc w:val="left"/>
-              <w:rPr>
-                <w:rFonts w:ascii="Liberation Serif" w:hAnsi="Liberation Serif"/>
-                <w:b w:val="false"/>
-                <w:bCs w:val="false"/>
-                <w:i w:val="false"/>
-                <w:i w:val="false"/>
-                <w:iCs w:val="false"/>
-                <w:strike w:val="false"/>
-                <w:dstrike w:val="false"/>
-                <w:outline w:val="false"/>
-                <w:shadow w:val="false"/>
-                <w:color w:val="000000"/>
-                <w:sz w:val="24"/>
-                <w:szCs w:val="24"/>
-                <w:u w:val="none"/>
-                <w:lang w:val="zxx" w:eastAsia="zxx" w:bidi="zxx"/>
-              </w:rPr>
-            </w:pPr>
-            <w:r>
-              <w:rPr>
-                <w:b w:val="false"/>
-                <w:bCs w:val="false"/>
-                <w:i w:val="false"/>
-                <w:iCs w:val="false"/>
-                <w:strike w:val="false"/>
-                <w:dstrike w:val="false"/>
-                <w:outline w:val="false"/>
-                <w:shadow w:val="false"/>
-                <w:color w:val="000000"/>
-                <w:sz w:val="24"/>
-                <w:szCs w:val="24"/>
-                <w:u w:val="none"/>
-                <w:lang w:val="zxx" w:eastAsia="zxx" w:bidi="zxx"/>
-              </w:rPr>
-            </w:r>
-          </w:p>
-        </w:tc>
-        <w:tc>
-          <w:tcPr>
-            <w:tcW w:w="1889" w:type="dxa"/>
+            <w:tcW w:w="1890" w:type="dxa"/>
             <w:tcBorders>
               <w:left w:val="single" w:sz="4" w:space="0" w:color="000000"/>
               <w:bottom w:val="single" w:sz="4" w:space="0" w:color="000000"/>
@@ -1529,8 +1517,8 @@
         <w:gridCol w:w="1750"/>
         <w:gridCol w:w="2550"/>
         <w:gridCol w:w="2748"/>
-        <w:gridCol w:w="1126"/>
-        <w:gridCol w:w="1464"/>
+        <w:gridCol w:w="1125"/>
+        <w:gridCol w:w="1465"/>
       </w:tblGrid>
       <w:tr>
         <w:trPr/>
@@ -1628,7 +1616,7 @@
         </w:tc>
         <w:tc>
           <w:tcPr>
-            <w:tcW w:w="1126" w:type="dxa"/>
+            <w:tcW w:w="1125" w:type="dxa"/>
             <w:tcBorders>
               <w:top w:val="single" w:sz="4" w:space="0" w:color="000000"/>
               <w:left w:val="single" w:sz="4" w:space="0" w:color="000000"/>
@@ -1658,7 +1646,7 @@
         </w:tc>
         <w:tc>
           <w:tcPr>
-            <w:tcW w:w="1464" w:type="dxa"/>
+            <w:tcW w:w="1465" w:type="dxa"/>
             <w:tcBorders>
               <w:top w:val="single" w:sz="4" w:space="0" w:color="000000"/>
               <w:left w:val="single" w:sz="4" w:space="0" w:color="000000"/>
@@ -1746,8 +1734,8 @@
         <w:gridCol w:w="1862"/>
         <w:gridCol w:w="1972"/>
         <w:gridCol w:w="1957"/>
-        <w:gridCol w:w="1784"/>
-        <w:gridCol w:w="775"/>
+        <w:gridCol w:w="1785"/>
+        <w:gridCol w:w="774"/>
       </w:tblGrid>
       <w:tr>
         <w:trPr/>
@@ -1875,7 +1863,7 @@
         </w:tc>
         <w:tc>
           <w:tcPr>
-            <w:tcW w:w="1784" w:type="dxa"/>
+            <w:tcW w:w="1785" w:type="dxa"/>
             <w:tcBorders>
               <w:top w:val="single" w:sz="4" w:space="0" w:color="000000"/>
               <w:left w:val="single" w:sz="4" w:space="0" w:color="000000"/>
@@ -1905,7 +1893,7 @@
         </w:tc>
         <w:tc>
           <w:tcPr>
-            <w:tcW w:w="775" w:type="dxa"/>
+            <w:tcW w:w="774" w:type="dxa"/>
             <w:tcBorders>
               <w:top w:val="single" w:sz="4" w:space="0" w:color="000000"/>
               <w:left w:val="single" w:sz="4" w:space="0" w:color="000000"/>
@@ -1989,17 +1977,17 @@
         </w:tblCellMar>
       </w:tblPr>
       <w:tblGrid>
-        <w:gridCol w:w="1280"/>
+        <w:gridCol w:w="1279"/>
         <w:gridCol w:w="1995"/>
         <w:gridCol w:w="2450"/>
-        <w:gridCol w:w="3006"/>
+        <w:gridCol w:w="3007"/>
         <w:gridCol w:w="907"/>
       </w:tblGrid>
       <w:tr>
         <w:trPr/>
         <w:tc>
           <w:tcPr>
-            <w:tcW w:w="1280" w:type="dxa"/>
+            <w:tcW w:w="1279" w:type="dxa"/>
             <w:tcBorders>
               <w:top w:val="single" w:sz="4" w:space="0" w:color="000000"/>
               <w:left w:val="single" w:sz="4" w:space="0" w:color="000000"/>
@@ -2091,7 +2079,7 @@
         </w:tc>
         <w:tc>
           <w:tcPr>
-            <w:tcW w:w="3006" w:type="dxa"/>
+            <w:tcW w:w="3007" w:type="dxa"/>
             <w:tcBorders>
               <w:top w:val="single" w:sz="4" w:space="0" w:color="000000"/>
               <w:left w:val="single" w:sz="4" w:space="0" w:color="000000"/>
@@ -2480,9 +2468,9 @@
       </w:tblPr>
       <w:tblGrid>
         <w:gridCol w:w="331"/>
-        <w:gridCol w:w="1242"/>
+        <w:gridCol w:w="1241"/>
         <w:gridCol w:w="1371"/>
-        <w:gridCol w:w="1650"/>
+        <w:gridCol w:w="1651"/>
         <w:gridCol w:w="1810"/>
       </w:tblGrid>
       <w:tr>
@@ -2526,7 +2514,7 @@
         </w:tc>
         <w:tc>
           <w:tcPr>
-            <w:tcW w:w="1242" w:type="dxa"/>
+            <w:tcW w:w="1241" w:type="dxa"/>
             <w:tcBorders>
               <w:top w:val="single" w:sz="4" w:space="0" w:color="000000"/>
               <w:left w:val="single" w:sz="4" w:space="0" w:color="000000"/>
@@ -2595,7 +2583,7 @@
         </w:tc>
         <w:tc>
           <w:tcPr>
-            <w:tcW w:w="1650" w:type="dxa"/>
+            <w:tcW w:w="1651" w:type="dxa"/>
             <w:tcBorders>
               <w:top w:val="single" w:sz="4" w:space="0" w:color="000000"/>
               <w:left w:val="single" w:sz="4" w:space="0" w:color="000000"/>
@@ -2734,8 +2722,8 @@
       </w:tblPr>
       <w:tblGrid>
         <w:gridCol w:w="4224"/>
-        <w:gridCol w:w="2999"/>
-        <w:gridCol w:w="2415"/>
+        <w:gridCol w:w="2998"/>
+        <w:gridCol w:w="2416"/>
       </w:tblGrid>
       <w:tr>
         <w:trPr/>
@@ -2778,7 +2766,7 @@
         </w:tc>
         <w:tc>
           <w:tcPr>
-            <w:tcW w:w="2999" w:type="dxa"/>
+            <w:tcW w:w="2998" w:type="dxa"/>
             <w:tcBorders>
               <w:top w:val="single" w:sz="4" w:space="0" w:color="000000"/>
               <w:left w:val="single" w:sz="4" w:space="0" w:color="000000"/>
@@ -2815,7 +2803,7 @@
         </w:tc>
         <w:tc>
           <w:tcPr>
-            <w:tcW w:w="2415" w:type="dxa"/>
+            <w:tcW w:w="2416" w:type="dxa"/>
             <w:tcBorders>
               <w:top w:val="single" w:sz="4" w:space="0" w:color="000000"/>
               <w:left w:val="single" w:sz="4" w:space="0" w:color="000000"/>
@@ -2925,19 +2913,19 @@
         </w:tblCellMar>
       </w:tblPr>
       <w:tblGrid>
-        <w:gridCol w:w="331"/>
-        <w:gridCol w:w="1264"/>
-        <w:gridCol w:w="1242"/>
+        <w:gridCol w:w="330"/>
+        <w:gridCol w:w="1265"/>
+        <w:gridCol w:w="1241"/>
         <w:gridCol w:w="1824"/>
-        <w:gridCol w:w="2267"/>
+        <w:gridCol w:w="2268"/>
         <w:gridCol w:w="1385"/>
-        <w:gridCol w:w="1385"/>
+        <w:gridCol w:w="1384"/>
       </w:tblGrid>
       <w:tr>
         <w:trPr/>
         <w:tc>
           <w:tcPr>
-            <w:tcW w:w="331" w:type="dxa"/>
+            <w:tcW w:w="330" w:type="dxa"/>
             <w:tcBorders>
               <w:top w:val="single" w:sz="4" w:space="0" w:color="000000"/>
               <w:left w:val="single" w:sz="4" w:space="0" w:color="000000"/>
@@ -2969,7 +2957,7 @@
         </w:tc>
         <w:tc>
           <w:tcPr>
-            <w:tcW w:w="1264" w:type="dxa"/>
+            <w:tcW w:w="1265" w:type="dxa"/>
             <w:tcBorders>
               <w:top w:val="single" w:sz="4" w:space="0" w:color="000000"/>
               <w:left w:val="single" w:sz="4" w:space="0" w:color="000000"/>
@@ -3004,7 +2992,7 @@
         </w:tc>
         <w:tc>
           <w:tcPr>
-            <w:tcW w:w="1242" w:type="dxa"/>
+            <w:tcW w:w="1241" w:type="dxa"/>
             <w:tcBorders>
               <w:top w:val="single" w:sz="4" w:space="0" w:color="000000"/>
               <w:left w:val="single" w:sz="4" w:space="0" w:color="000000"/>
@@ -3069,7 +3057,7 @@
         </w:tc>
         <w:tc>
           <w:tcPr>
-            <w:tcW w:w="2267" w:type="dxa"/>
+            <w:tcW w:w="2268" w:type="dxa"/>
             <w:tcBorders>
               <w:top w:val="single" w:sz="4" w:space="0" w:color="000000"/>
               <w:left w:val="single" w:sz="4" w:space="0" w:color="000000"/>
@@ -3152,7 +3140,7 @@
         </w:tc>
         <w:tc>
           <w:tcPr>
-            <w:tcW w:w="1385" w:type="dxa"/>
+            <w:tcW w:w="1384" w:type="dxa"/>
             <w:tcBorders>
               <w:top w:val="single" w:sz="4" w:space="0" w:color="000000"/>
               <w:left w:val="single" w:sz="4" w:space="0" w:color="000000"/>
@@ -3243,9 +3231,9 @@
         </w:tblCellMar>
       </w:tblPr>
       <w:tblGrid>
-        <w:gridCol w:w="3515"/>
+        <w:gridCol w:w="3514"/>
         <w:gridCol w:w="2635"/>
-        <w:gridCol w:w="1194"/>
+        <w:gridCol w:w="1195"/>
         <w:gridCol w:w="1252"/>
         <w:gridCol w:w="1042"/>
       </w:tblGrid>
@@ -3253,7 +3241,7 @@
         <w:trPr/>
         <w:tc>
           <w:tcPr>
-            <w:tcW w:w="3515" w:type="dxa"/>
+            <w:tcW w:w="3514" w:type="dxa"/>
             <w:tcBorders>
               <w:top w:val="single" w:sz="4" w:space="0" w:color="000000"/>
               <w:left w:val="single" w:sz="4" w:space="0" w:color="000000"/>
@@ -3320,7 +3308,7 @@
         </w:tc>
         <w:tc>
           <w:tcPr>
-            <w:tcW w:w="1194" w:type="dxa"/>
+            <w:tcW w:w="1195" w:type="dxa"/>
             <w:tcBorders>
               <w:top w:val="single" w:sz="4" w:space="0" w:color="000000"/>
               <w:left w:val="single" w:sz="4" w:space="0" w:color="000000"/>
@@ -3480,8 +3468,8 @@
       </w:tblPr>
       <w:tblGrid>
         <w:gridCol w:w="3190"/>
-        <w:gridCol w:w="3627"/>
-        <w:gridCol w:w="2821"/>
+        <w:gridCol w:w="3626"/>
+        <w:gridCol w:w="2822"/>
       </w:tblGrid>
       <w:tr>
         <w:trPr/>
@@ -3519,7 +3507,7 @@
         </w:tc>
         <w:tc>
           <w:tcPr>
-            <w:tcW w:w="3627" w:type="dxa"/>
+            <w:tcW w:w="3626" w:type="dxa"/>
             <w:tcBorders>
               <w:top w:val="single" w:sz="4" w:space="0" w:color="000000"/>
               <w:left w:val="single" w:sz="4" w:space="0" w:color="000000"/>
@@ -3554,7 +3542,7 @@
         </w:tc>
         <w:tc>
           <w:tcPr>
-            <w:tcW w:w="2821" w:type="dxa"/>
+            <w:tcW w:w="2822" w:type="dxa"/>
             <w:tcBorders>
               <w:top w:val="single" w:sz="4" w:space="0" w:color="000000"/>
               <w:left w:val="single" w:sz="4" w:space="0" w:color="000000"/>
@@ -3638,15 +3626,15 @@
         </w:tblCellMar>
       </w:tblPr>
       <w:tblGrid>
-        <w:gridCol w:w="3383"/>
+        <w:gridCol w:w="3382"/>
         <w:gridCol w:w="3280"/>
-        <w:gridCol w:w="2975"/>
+        <w:gridCol w:w="2976"/>
       </w:tblGrid>
       <w:tr>
         <w:trPr/>
         <w:tc>
           <w:tcPr>
-            <w:tcW w:w="3383" w:type="dxa"/>
+            <w:tcW w:w="3382" w:type="dxa"/>
             <w:tcBorders>
               <w:top w:val="single" w:sz="4" w:space="0" w:color="000000"/>
               <w:left w:val="single" w:sz="4" w:space="0" w:color="000000"/>
@@ -3713,7 +3701,7 @@
         </w:tc>
         <w:tc>
           <w:tcPr>
-            <w:tcW w:w="2975" w:type="dxa"/>
+            <w:tcW w:w="2976" w:type="dxa"/>
             <w:tcBorders>
               <w:top w:val="single" w:sz="4" w:space="0" w:color="000000"/>
               <w:left w:val="single" w:sz="4" w:space="0" w:color="000000"/>
@@ -4023,15 +4011,15 @@
         </w:tblCellMar>
       </w:tblPr>
       <w:tblGrid>
-        <w:gridCol w:w="3599"/>
-        <w:gridCol w:w="3347"/>
+        <w:gridCol w:w="3598"/>
+        <w:gridCol w:w="3348"/>
         <w:gridCol w:w="2692"/>
       </w:tblGrid>
       <w:tr>
         <w:trPr/>
         <w:tc>
           <w:tcPr>
-            <w:tcW w:w="3599" w:type="dxa"/>
+            <w:tcW w:w="3598" w:type="dxa"/>
             <w:tcBorders>
               <w:top w:val="single" w:sz="4" w:space="0" w:color="000000"/>
               <w:left w:val="single" w:sz="4" w:space="0" w:color="000000"/>
@@ -4063,7 +4051,7 @@
         </w:tc>
         <w:tc>
           <w:tcPr>
-            <w:tcW w:w="3347" w:type="dxa"/>
+            <w:tcW w:w="3348" w:type="dxa"/>
             <w:tcBorders>
               <w:top w:val="single" w:sz="4" w:space="0" w:color="000000"/>
               <w:left w:val="single" w:sz="4" w:space="0" w:color="000000"/>

</xml_diff>

<commit_message>
Dovrsena mapiranja i napravljene forme za Teorijski i Prakticni projekat, Studenta, Clanak i Knjigu
</commit_message>
<xml_diff>
--- a/SBP-faza2-18764-18966/SBP-projekat-relacioni-prepravljen.docx
+++ b/SBP-faza2-18764-18966/SBP-projekat-relacioni-prepravljen.docx
@@ -704,10 +704,10 @@
       </w:tblPr>
       <w:tblGrid>
         <w:gridCol w:w="2517"/>
-        <w:gridCol w:w="2339"/>
+        <w:gridCol w:w="2337"/>
         <w:gridCol w:w="1375"/>
-        <w:gridCol w:w="1517"/>
-        <w:gridCol w:w="1890"/>
+        <w:gridCol w:w="1518"/>
+        <w:gridCol w:w="1891"/>
       </w:tblGrid>
       <w:tr>
         <w:trPr/>
@@ -764,7 +764,7 @@
         </w:tc>
         <w:tc>
           <w:tcPr>
-            <w:tcW w:w="2339" w:type="dxa"/>
+            <w:tcW w:w="2337" w:type="dxa"/>
             <w:tcBorders>
               <w:top w:val="single" w:sz="4" w:space="0" w:color="000000"/>
               <w:left w:val="single" w:sz="4" w:space="0" w:color="000000"/>
@@ -866,7 +866,7 @@
         </w:tc>
         <w:tc>
           <w:tcPr>
-            <w:tcW w:w="1517" w:type="dxa"/>
+            <w:tcW w:w="1518" w:type="dxa"/>
             <w:tcBorders>
               <w:top w:val="single" w:sz="4" w:space="0" w:color="000000"/>
               <w:left w:val="single" w:sz="4" w:space="0" w:color="000000"/>
@@ -917,7 +917,7 @@
         </w:tc>
         <w:tc>
           <w:tcPr>
-            <w:tcW w:w="1890" w:type="dxa"/>
+            <w:tcW w:w="1891" w:type="dxa"/>
             <w:tcBorders>
               <w:top w:val="single" w:sz="4" w:space="0" w:color="000000"/>
               <w:left w:val="single" w:sz="4" w:space="0" w:color="000000"/>
@@ -1022,7 +1022,7 @@
         </w:tc>
         <w:tc>
           <w:tcPr>
-            <w:tcW w:w="2339" w:type="dxa"/>
+            <w:tcW w:w="2337" w:type="dxa"/>
             <w:tcBorders>
               <w:left w:val="single" w:sz="4" w:space="0" w:color="000000"/>
               <w:bottom w:val="single" w:sz="4" w:space="0" w:color="000000"/>
@@ -1122,7 +1122,7 @@
         </w:tc>
         <w:tc>
           <w:tcPr>
-            <w:tcW w:w="1517" w:type="dxa"/>
+            <w:tcW w:w="1518" w:type="dxa"/>
             <w:tcBorders>
               <w:left w:val="single" w:sz="4" w:space="0" w:color="000000"/>
               <w:bottom w:val="single" w:sz="4" w:space="0" w:color="000000"/>
@@ -1172,7 +1172,7 @@
         </w:tc>
         <w:tc>
           <w:tcPr>
-            <w:tcW w:w="1890" w:type="dxa"/>
+            <w:tcW w:w="1891" w:type="dxa"/>
             <w:tcBorders>
               <w:left w:val="single" w:sz="4" w:space="0" w:color="000000"/>
               <w:bottom w:val="single" w:sz="4" w:space="0" w:color="000000"/>
@@ -1264,7 +1264,7 @@
         </w:tc>
         <w:tc>
           <w:tcPr>
-            <w:tcW w:w="2339" w:type="dxa"/>
+            <w:tcW w:w="2337" w:type="dxa"/>
             <w:tcBorders>
               <w:left w:val="single" w:sz="4" w:space="0" w:color="000000"/>
               <w:bottom w:val="single" w:sz="4" w:space="0" w:color="000000"/>
@@ -1308,6 +1308,7 @@
                 <w:u w:val="none"/>
                 <w:lang w:val="zxx" w:eastAsia="zxx" w:bidi="zxx"/>
               </w:rPr>
+              <w:t>Datum_pocetka</w:t>
             </w:r>
           </w:p>
         </w:tc>
@@ -1357,12 +1358,13 @@
                 <w:u w:val="none"/>
                 <w:lang w:val="zxx" w:eastAsia="zxx" w:bidi="zxx"/>
               </w:rPr>
-            </w:r>
-          </w:p>
-        </w:tc>
-        <w:tc>
-          <w:tcPr>
-            <w:tcW w:w="1517" w:type="dxa"/>
+              <w:t>Datum_zavrsetka</w:t>
+            </w:r>
+          </w:p>
+        </w:tc>
+        <w:tc>
+          <w:tcPr>
+            <w:tcW w:w="1518" w:type="dxa"/>
             <w:tcBorders>
               <w:left w:val="single" w:sz="4" w:space="0" w:color="000000"/>
               <w:bottom w:val="single" w:sz="4" w:space="0" w:color="000000"/>
@@ -1411,7 +1413,7 @@
         </w:tc>
         <w:tc>
           <w:tcPr>
-            <w:tcW w:w="1890" w:type="dxa"/>
+            <w:tcW w:w="1891" w:type="dxa"/>
             <w:tcBorders>
               <w:left w:val="single" w:sz="4" w:space="0" w:color="000000"/>
               <w:bottom w:val="single" w:sz="4" w:space="0" w:color="000000"/>
@@ -1517,8 +1519,8 @@
         <w:gridCol w:w="1750"/>
         <w:gridCol w:w="2550"/>
         <w:gridCol w:w="2748"/>
-        <w:gridCol w:w="1125"/>
-        <w:gridCol w:w="1465"/>
+        <w:gridCol w:w="1124"/>
+        <w:gridCol w:w="1466"/>
       </w:tblGrid>
       <w:tr>
         <w:trPr/>
@@ -1616,7 +1618,7 @@
         </w:tc>
         <w:tc>
           <w:tcPr>
-            <w:tcW w:w="1125" w:type="dxa"/>
+            <w:tcW w:w="1124" w:type="dxa"/>
             <w:tcBorders>
               <w:top w:val="single" w:sz="4" w:space="0" w:color="000000"/>
               <w:left w:val="single" w:sz="4" w:space="0" w:color="000000"/>
@@ -1646,7 +1648,7 @@
         </w:tc>
         <w:tc>
           <w:tcPr>
-            <w:tcW w:w="1465" w:type="dxa"/>
+            <w:tcW w:w="1466" w:type="dxa"/>
             <w:tcBorders>
               <w:top w:val="single" w:sz="4" w:space="0" w:color="000000"/>
               <w:left w:val="single" w:sz="4" w:space="0" w:color="000000"/>
@@ -1734,8 +1736,8 @@
         <w:gridCol w:w="1862"/>
         <w:gridCol w:w="1972"/>
         <w:gridCol w:w="1957"/>
-        <w:gridCol w:w="1785"/>
-        <w:gridCol w:w="774"/>
+        <w:gridCol w:w="1787"/>
+        <w:gridCol w:w="772"/>
       </w:tblGrid>
       <w:tr>
         <w:trPr/>
@@ -1863,7 +1865,7 @@
         </w:tc>
         <w:tc>
           <w:tcPr>
-            <w:tcW w:w="1785" w:type="dxa"/>
+            <w:tcW w:w="1787" w:type="dxa"/>
             <w:tcBorders>
               <w:top w:val="single" w:sz="4" w:space="0" w:color="000000"/>
               <w:left w:val="single" w:sz="4" w:space="0" w:color="000000"/>
@@ -1893,7 +1895,7 @@
         </w:tc>
         <w:tc>
           <w:tcPr>
-            <w:tcW w:w="774" w:type="dxa"/>
+            <w:tcW w:w="772" w:type="dxa"/>
             <w:tcBorders>
               <w:top w:val="single" w:sz="4" w:space="0" w:color="000000"/>
               <w:left w:val="single" w:sz="4" w:space="0" w:color="000000"/>
@@ -1977,17 +1979,17 @@
         </w:tblCellMar>
       </w:tblPr>
       <w:tblGrid>
-        <w:gridCol w:w="1279"/>
+        <w:gridCol w:w="1277"/>
         <w:gridCol w:w="1995"/>
         <w:gridCol w:w="2450"/>
-        <w:gridCol w:w="3007"/>
+        <w:gridCol w:w="3009"/>
         <w:gridCol w:w="907"/>
       </w:tblGrid>
       <w:tr>
         <w:trPr/>
         <w:tc>
           <w:tcPr>
-            <w:tcW w:w="1279" w:type="dxa"/>
+            <w:tcW w:w="1277" w:type="dxa"/>
             <w:tcBorders>
               <w:top w:val="single" w:sz="4" w:space="0" w:color="000000"/>
               <w:left w:val="single" w:sz="4" w:space="0" w:color="000000"/>
@@ -2079,7 +2081,7 @@
         </w:tc>
         <w:tc>
           <w:tcPr>
-            <w:tcW w:w="3007" w:type="dxa"/>
+            <w:tcW w:w="3009" w:type="dxa"/>
             <w:tcBorders>
               <w:top w:val="single" w:sz="4" w:space="0" w:color="000000"/>
               <w:left w:val="single" w:sz="4" w:space="0" w:color="000000"/>
@@ -2469,9 +2471,7 @@
       <w:tblGrid>
         <w:gridCol w:w="331"/>
         <w:gridCol w:w="1241"/>
-        <w:gridCol w:w="1371"/>
-        <w:gridCol w:w="1651"/>
-        <w:gridCol w:w="1810"/>
+        <w:gridCol w:w="4832"/>
       </w:tblGrid>
       <w:tr>
         <w:trPr/>
@@ -2551,11 +2551,12 @@
         </w:tc>
         <w:tc>
           <w:tcPr>
-            <w:tcW w:w="1371" w:type="dxa"/>
-            <w:tcBorders>
-              <w:top w:val="single" w:sz="4" w:space="0" w:color="000000"/>
-              <w:left w:val="single" w:sz="4" w:space="0" w:color="000000"/>
-              <w:bottom w:val="single" w:sz="4" w:space="0" w:color="000000"/>
+            <w:tcW w:w="4832" w:type="dxa"/>
+            <w:tcBorders>
+              <w:top w:val="single" w:sz="4" w:space="0" w:color="000000"/>
+              <w:left w:val="single" w:sz="4" w:space="0" w:color="000000"/>
+              <w:bottom w:val="single" w:sz="4" w:space="0" w:color="000000"/>
+              <w:right w:val="single" w:sz="4" w:space="0" w:color="000000"/>
             </w:tcBorders>
           </w:tcPr>
           <w:p>
@@ -2578,91 +2579,6 @@
                 <w:lang w:val="zxx" w:eastAsia="zxx" w:bidi="zxx"/>
               </w:rPr>
               <w:t>Naziv_grupe</w:t>
-            </w:r>
-          </w:p>
-        </w:tc>
-        <w:tc>
-          <w:tcPr>
-            <w:tcW w:w="1651" w:type="dxa"/>
-            <w:tcBorders>
-              <w:top w:val="single" w:sz="4" w:space="0" w:color="000000"/>
-              <w:left w:val="single" w:sz="4" w:space="0" w:color="000000"/>
-              <w:bottom w:val="single" w:sz="4" w:space="0" w:color="000000"/>
-            </w:tcBorders>
-          </w:tcPr>
-          <w:p>
-            <w:pPr>
-              <w:pStyle w:val="TableContents"/>
-              <w:jc w:val="left"/>
-              <w:rPr>
-                <w:rFonts w:ascii="Liberation Serif" w:hAnsi="Liberation Serif"/>
-                <w:b w:val="false"/>
-                <w:bCs w:val="false"/>
-                <w:i w:val="false"/>
-                <w:i w:val="false"/>
-                <w:iCs w:val="false"/>
-                <w:strike w:val="false"/>
-                <w:dstrike w:val="false"/>
-                <w:outline w:val="false"/>
-                <w:shadow w:val="false"/>
-                <w:color w:val="000000"/>
-                <w:sz w:val="24"/>
-                <w:szCs w:val="24"/>
-                <w:u w:val="none"/>
-                <w:lang w:val="zxx" w:eastAsia="zxx" w:bidi="zxx"/>
-              </w:rPr>
-            </w:pPr>
-            <w:r>
-              <w:rPr>
-                <w:b w:val="false"/>
-                <w:bCs w:val="false"/>
-                <w:i w:val="false"/>
-                <w:iCs w:val="false"/>
-                <w:strike w:val="false"/>
-                <w:dstrike w:val="false"/>
-                <w:outline w:val="false"/>
-                <w:shadow w:val="false"/>
-                <w:color w:val="000000"/>
-              </w:rPr>
-              <w:t>Datum_pocetka</w:t>
-            </w:r>
-          </w:p>
-        </w:tc>
-        <w:tc>
-          <w:tcPr>
-            <w:tcW w:w="1810" w:type="dxa"/>
-            <w:tcBorders>
-              <w:top w:val="single" w:sz="4" w:space="0" w:color="000000"/>
-              <w:left w:val="single" w:sz="4" w:space="0" w:color="000000"/>
-              <w:bottom w:val="single" w:sz="4" w:space="0" w:color="000000"/>
-              <w:right w:val="single" w:sz="4" w:space="0" w:color="000000"/>
-            </w:tcBorders>
-          </w:tcPr>
-          <w:p>
-            <w:pPr>
-              <w:pStyle w:val="TableContents"/>
-              <w:jc w:val="left"/>
-              <w:rPr>
-                <w:rFonts w:ascii="Liberation Serif" w:hAnsi="Liberation Serif"/>
-                <w:b w:val="false"/>
-                <w:bCs w:val="false"/>
-                <w:i w:val="false"/>
-                <w:i w:val="false"/>
-                <w:iCs w:val="false"/>
-                <w:strike w:val="false"/>
-                <w:dstrike w:val="false"/>
-                <w:outline w:val="false"/>
-                <w:shadow w:val="false"/>
-                <w:color w:val="000000"/>
-                <w:sz w:val="24"/>
-                <w:szCs w:val="24"/>
-                <w:u w:val="none"/>
-                <w:lang w:val="zxx" w:eastAsia="zxx" w:bidi="zxx"/>
-              </w:rPr>
-            </w:pPr>
-            <w:r>
-              <w:rPr/>
-              <w:t>Datum_zavrsetka</w:t>
             </w:r>
           </w:p>
         </w:tc>
@@ -2722,8 +2638,8 @@
       </w:tblPr>
       <w:tblGrid>
         <w:gridCol w:w="4224"/>
-        <w:gridCol w:w="2998"/>
-        <w:gridCol w:w="2416"/>
+        <w:gridCol w:w="2996"/>
+        <w:gridCol w:w="2418"/>
       </w:tblGrid>
       <w:tr>
         <w:trPr/>
@@ -2766,7 +2682,7 @@
         </w:tc>
         <w:tc>
           <w:tcPr>
-            <w:tcW w:w="2998" w:type="dxa"/>
+            <w:tcW w:w="2996" w:type="dxa"/>
             <w:tcBorders>
               <w:top w:val="single" w:sz="4" w:space="0" w:color="000000"/>
               <w:left w:val="single" w:sz="4" w:space="0" w:color="000000"/>
@@ -2803,7 +2719,7 @@
         </w:tc>
         <w:tc>
           <w:tcPr>
-            <w:tcW w:w="2416" w:type="dxa"/>
+            <w:tcW w:w="2418" w:type="dxa"/>
             <w:tcBorders>
               <w:top w:val="single" w:sz="4" w:space="0" w:color="000000"/>
               <w:left w:val="single" w:sz="4" w:space="0" w:color="000000"/>
@@ -2913,19 +2829,16 @@
         </w:tblCellMar>
       </w:tblPr>
       <w:tblGrid>
-        <w:gridCol w:w="330"/>
-        <w:gridCol w:w="1265"/>
+        <w:gridCol w:w="328"/>
+        <w:gridCol w:w="1267"/>
         <w:gridCol w:w="1241"/>
-        <w:gridCol w:w="1824"/>
-        <w:gridCol w:w="2268"/>
-        <w:gridCol w:w="1385"/>
-        <w:gridCol w:w="1384"/>
+        <w:gridCol w:w="5539"/>
       </w:tblGrid>
       <w:tr>
         <w:trPr/>
         <w:tc>
           <w:tcPr>
-            <w:tcW w:w="330" w:type="dxa"/>
+            <w:tcW w:w="328" w:type="dxa"/>
             <w:tcBorders>
               <w:top w:val="single" w:sz="4" w:space="0" w:color="000000"/>
               <w:left w:val="single" w:sz="4" w:space="0" w:color="000000"/>
@@ -2957,7 +2870,7 @@
         </w:tc>
         <w:tc>
           <w:tcPr>
-            <w:tcW w:w="1265" w:type="dxa"/>
+            <w:tcW w:w="1267" w:type="dxa"/>
             <w:tcBorders>
               <w:top w:val="single" w:sz="4" w:space="0" w:color="000000"/>
               <w:left w:val="single" w:sz="4" w:space="0" w:color="000000"/>
@@ -3027,11 +2940,12 @@
         </w:tc>
         <w:tc>
           <w:tcPr>
-            <w:tcW w:w="1824" w:type="dxa"/>
-            <w:tcBorders>
-              <w:top w:val="single" w:sz="4" w:space="0" w:color="000000"/>
-              <w:left w:val="single" w:sz="4" w:space="0" w:color="000000"/>
-              <w:bottom w:val="single" w:sz="4" w:space="0" w:color="000000"/>
+            <w:tcW w:w="5539" w:type="dxa"/>
+            <w:tcBorders>
+              <w:top w:val="single" w:sz="4" w:space="0" w:color="000000"/>
+              <w:left w:val="single" w:sz="4" w:space="0" w:color="000000"/>
+              <w:bottom w:val="single" w:sz="4" w:space="0" w:color="000000"/>
+              <w:right w:val="single" w:sz="4" w:space="0" w:color="000000"/>
             </w:tcBorders>
           </w:tcPr>
           <w:p>
@@ -3052,127 +2966,6 @@
                 <w:lang w:val="zxx" w:eastAsia="zxx" w:bidi="zxx"/>
               </w:rPr>
               <w:t>Programski_jezik</w:t>
-            </w:r>
-          </w:p>
-        </w:tc>
-        <w:tc>
-          <w:tcPr>
-            <w:tcW w:w="2268" w:type="dxa"/>
-            <w:tcBorders>
-              <w:top w:val="single" w:sz="4" w:space="0" w:color="000000"/>
-              <w:left w:val="single" w:sz="4" w:space="0" w:color="000000"/>
-              <w:bottom w:val="single" w:sz="4" w:space="0" w:color="000000"/>
-            </w:tcBorders>
-          </w:tcPr>
-          <w:p>
-            <w:pPr>
-              <w:pStyle w:val="TableContents"/>
-              <w:bidi w:val="0"/>
-              <w:jc w:val="left"/>
-              <w:rPr>
-                <w:i/>
-                <w:i/>
-                <w:iCs/>
-              </w:rPr>
-            </w:pPr>
-            <w:r>
-              <w:rPr>
-                <w:i/>
-                <w:iCs/>
-                <w:sz w:val="24"/>
-                <w:szCs w:val="24"/>
-                <w:lang w:val="zxx" w:eastAsia="zxx" w:bidi="zxx"/>
-              </w:rPr>
-              <w:t>Id_preporucena_literatura</w:t>
-            </w:r>
-          </w:p>
-        </w:tc>
-        <w:tc>
-          <w:tcPr>
-            <w:tcW w:w="1385" w:type="dxa"/>
-            <w:tcBorders>
-              <w:top w:val="single" w:sz="4" w:space="0" w:color="000000"/>
-              <w:left w:val="single" w:sz="4" w:space="0" w:color="000000"/>
-              <w:bottom w:val="single" w:sz="4" w:space="0" w:color="000000"/>
-            </w:tcBorders>
-          </w:tcPr>
-          <w:p>
-            <w:pPr>
-              <w:pStyle w:val="TableContents"/>
-              <w:jc w:val="left"/>
-              <w:rPr>
-                <w:rFonts w:ascii="Liberation Serif" w:hAnsi="Liberation Serif"/>
-                <w:b w:val="false"/>
-                <w:bCs w:val="false"/>
-                <w:i w:val="false"/>
-                <w:i w:val="false"/>
-                <w:iCs w:val="false"/>
-                <w:strike w:val="false"/>
-                <w:dstrike w:val="false"/>
-                <w:outline w:val="false"/>
-                <w:shadow w:val="false"/>
-                <w:color w:val="000000"/>
-                <w:sz w:val="24"/>
-                <w:szCs w:val="24"/>
-                <w:u w:val="none"/>
-                <w:lang w:val="zxx" w:eastAsia="zxx" w:bidi="zxx"/>
-              </w:rPr>
-            </w:pPr>
-            <w:r>
-              <w:rPr>
-                <w:b w:val="false"/>
-                <w:bCs w:val="false"/>
-                <w:i w:val="false"/>
-                <w:iCs w:val="false"/>
-                <w:strike w:val="false"/>
-                <w:dstrike w:val="false"/>
-                <w:outline w:val="false"/>
-                <w:shadow w:val="false"/>
-                <w:color w:val="000000"/>
-                <w:sz w:val="24"/>
-                <w:szCs w:val="24"/>
-                <w:u w:val="none"/>
-                <w:lang w:val="zxx" w:eastAsia="zxx" w:bidi="zxx"/>
-              </w:rPr>
-              <w:t>Datum_pocetka</w:t>
-            </w:r>
-          </w:p>
-        </w:tc>
-        <w:tc>
-          <w:tcPr>
-            <w:tcW w:w="1384" w:type="dxa"/>
-            <w:tcBorders>
-              <w:top w:val="single" w:sz="4" w:space="0" w:color="000000"/>
-              <w:left w:val="single" w:sz="4" w:space="0" w:color="000000"/>
-              <w:bottom w:val="single" w:sz="4" w:space="0" w:color="000000"/>
-              <w:right w:val="single" w:sz="4" w:space="0" w:color="000000"/>
-            </w:tcBorders>
-          </w:tcPr>
-          <w:p>
-            <w:pPr>
-              <w:pStyle w:val="TableContents"/>
-              <w:jc w:val="left"/>
-              <w:rPr>
-                <w:rFonts w:ascii="Liberation Serif" w:hAnsi="Liberation Serif"/>
-                <w:b w:val="false"/>
-                <w:bCs w:val="false"/>
-                <w:i w:val="false"/>
-                <w:i w:val="false"/>
-                <w:iCs w:val="false"/>
-                <w:strike w:val="false"/>
-                <w:dstrike w:val="false"/>
-                <w:outline w:val="false"/>
-                <w:shadow w:val="false"/>
-                <w:color w:val="000000"/>
-                <w:sz w:val="24"/>
-                <w:szCs w:val="24"/>
-                <w:u w:val="none"/>
-                <w:lang w:val="zxx" w:eastAsia="zxx" w:bidi="zxx"/>
-              </w:rPr>
-            </w:pPr>
-            <w:r>
-              <w:rPr/>
-              <w:t>Datum_zavrsetka</w:t>
             </w:r>
           </w:p>
         </w:tc>
@@ -3232,8 +3025,8 @@
       </w:tblPr>
       <w:tblGrid>
         <w:gridCol w:w="3514"/>
-        <w:gridCol w:w="2635"/>
-        <w:gridCol w:w="1195"/>
+        <w:gridCol w:w="2633"/>
+        <w:gridCol w:w="1197"/>
         <w:gridCol w:w="1252"/>
         <w:gridCol w:w="1042"/>
       </w:tblGrid>
@@ -3273,7 +3066,7 @@
         </w:tc>
         <w:tc>
           <w:tcPr>
-            <w:tcW w:w="2635" w:type="dxa"/>
+            <w:tcW w:w="2633" w:type="dxa"/>
             <w:tcBorders>
               <w:top w:val="single" w:sz="4" w:space="0" w:color="000000"/>
               <w:left w:val="single" w:sz="4" w:space="0" w:color="000000"/>
@@ -3308,7 +3101,7 @@
         </w:tc>
         <w:tc>
           <w:tcPr>
-            <w:tcW w:w="1195" w:type="dxa"/>
+            <w:tcW w:w="1197" w:type="dxa"/>
             <w:tcBorders>
               <w:top w:val="single" w:sz="4" w:space="0" w:color="000000"/>
               <w:left w:val="single" w:sz="4" w:space="0" w:color="000000"/>
@@ -3468,8 +3261,8 @@
       </w:tblPr>
       <w:tblGrid>
         <w:gridCol w:w="3190"/>
-        <w:gridCol w:w="3626"/>
-        <w:gridCol w:w="2822"/>
+        <w:gridCol w:w="3624"/>
+        <w:gridCol w:w="2824"/>
       </w:tblGrid>
       <w:tr>
         <w:trPr/>
@@ -3507,7 +3300,7 @@
         </w:tc>
         <w:tc>
           <w:tcPr>
-            <w:tcW w:w="3626" w:type="dxa"/>
+            <w:tcW w:w="3624" w:type="dxa"/>
             <w:tcBorders>
               <w:top w:val="single" w:sz="4" w:space="0" w:color="000000"/>
               <w:left w:val="single" w:sz="4" w:space="0" w:color="000000"/>
@@ -3542,7 +3335,7 @@
         </w:tc>
         <w:tc>
           <w:tcPr>
-            <w:tcW w:w="2822" w:type="dxa"/>
+            <w:tcW w:w="2824" w:type="dxa"/>
             <w:tcBorders>
               <w:top w:val="single" w:sz="4" w:space="0" w:color="000000"/>
               <w:left w:val="single" w:sz="4" w:space="0" w:color="000000"/>
@@ -3626,15 +3419,15 @@
         </w:tblCellMar>
       </w:tblPr>
       <w:tblGrid>
-        <w:gridCol w:w="3382"/>
+        <w:gridCol w:w="3380"/>
         <w:gridCol w:w="3280"/>
-        <w:gridCol w:w="2976"/>
+        <w:gridCol w:w="2978"/>
       </w:tblGrid>
       <w:tr>
         <w:trPr/>
         <w:tc>
           <w:tcPr>
-            <w:tcW w:w="3382" w:type="dxa"/>
+            <w:tcW w:w="3380" w:type="dxa"/>
             <w:tcBorders>
               <w:top w:val="single" w:sz="4" w:space="0" w:color="000000"/>
               <w:left w:val="single" w:sz="4" w:space="0" w:color="000000"/>
@@ -3701,7 +3494,7 @@
         </w:tc>
         <w:tc>
           <w:tcPr>
-            <w:tcW w:w="2976" w:type="dxa"/>
+            <w:tcW w:w="2978" w:type="dxa"/>
             <w:tcBorders>
               <w:top w:val="single" w:sz="4" w:space="0" w:color="000000"/>
               <w:left w:val="single" w:sz="4" w:space="0" w:color="000000"/>
@@ -4011,15 +3804,15 @@
         </w:tblCellMar>
       </w:tblPr>
       <w:tblGrid>
-        <w:gridCol w:w="3598"/>
-        <w:gridCol w:w="3348"/>
+        <w:gridCol w:w="3596"/>
+        <w:gridCol w:w="3350"/>
         <w:gridCol w:w="2692"/>
       </w:tblGrid>
       <w:tr>
         <w:trPr/>
         <w:tc>
           <w:tcPr>
-            <w:tcW w:w="3598" w:type="dxa"/>
+            <w:tcW w:w="3596" w:type="dxa"/>
             <w:tcBorders>
               <w:top w:val="single" w:sz="4" w:space="0" w:color="000000"/>
               <w:left w:val="single" w:sz="4" w:space="0" w:color="000000"/>
@@ -4051,7 +3844,7 @@
         </w:tc>
         <w:tc>
           <w:tcPr>
-            <w:tcW w:w="3348" w:type="dxa"/>
+            <w:tcW w:w="3350" w:type="dxa"/>
             <w:tcBorders>
               <w:top w:val="single" w:sz="4" w:space="0" w:color="000000"/>
               <w:left w:val="single" w:sz="4" w:space="0" w:color="000000"/>

</xml_diff>